<commit_message>
More Updates to Menu Assignment
</commit_message>
<xml_diff>
--- a/Week-05-Coding-Assignment.docx
+++ b/Week-05-Coding-Assignment.docx
@@ -64,6 +64,20 @@
           <w:b/>
           <w:szCs w:val="24"/>
         </w:rPr>
+        <w:t xml:space="preserve"> </w:t>
+      </w:r>
+      <w:r>
+        <w:rPr>
+          <w:b/>
+          <w:szCs w:val="24"/>
+        </w:rPr>
+        <w:t>https://youtu.be/jJyThaVU7Eg</w:t>
+      </w:r>
+      <w:r>
+        <w:rPr>
+          <w:b/>
+          <w:szCs w:val="24"/>
+        </w:rPr>
         <w:br/>
       </w:r>
     </w:p>
@@ -268,21 +282,7 @@
         <w:rPr>
           <w:szCs w:val="24"/>
         </w:rPr>
-        <w:t xml:space="preserve">What you create is up to you </w:t>
-      </w:r>
-      <w:proofErr w:type="gramStart"/>
-      <w:r>
-        <w:rPr>
-          <w:szCs w:val="24"/>
-        </w:rPr>
-        <w:t>as long as</w:t>
-      </w:r>
-      <w:proofErr w:type="gramEnd"/>
-      <w:r>
-        <w:rPr>
-          <w:szCs w:val="24"/>
-        </w:rPr>
-        <w:t xml:space="preserve"> it meets the following requirements</w:t>
+        <w:t>What you create is up to you as long as it meets the following requirements</w:t>
       </w:r>
       <w:r>
         <w:rPr>

</xml_diff>